<commit_message>
UPDATE BAB 4 (MODUL 7) LATEST
Lanjutkan!!!
</commit_message>
<xml_diff>
--- a/Kerangka Jobsheet Katalon.docx
+++ b/Kerangka Jobsheet Katalon.docx
@@ -4652,28 +4652,18 @@
     </w:p>
     <w:p>
       <w:pPr>
+        <w:pStyle w:val="ListParagraph"/>
+        <w:numPr>
+          <w:ilvl w:val="0"/>
+          <w:numId w:val="23"/>
+        </w:numPr>
         <w:spacing w:after="0"/>
-        <w:ind w:left="426"/>
         <w:jc w:val="both"/>
         <w:rPr>
           <w:rFonts w:ascii="Times New Roman" w:hAnsi="Times New Roman" w:cs="Times New Roman"/>
           <w:lang w:val="en-US"/>
         </w:rPr>
       </w:pPr>
-      <w:r>
-        <w:rPr>
-          <w:rFonts w:ascii="Times New Roman" w:hAnsi="Times New Roman" w:cs="Times New Roman"/>
-          <w:lang w:val="en-US"/>
-        </w:rPr>
-        <w:t>•</w:t>
-      </w:r>
-      <w:r>
-        <w:rPr>
-          <w:rFonts w:ascii="Times New Roman" w:hAnsi="Times New Roman" w:cs="Times New Roman"/>
-          <w:lang w:val="en-US"/>
-        </w:rPr>
-        <w:tab/>
-      </w:r>
       <w:proofErr w:type="spellStart"/>
       <w:r>
         <w:rPr>
@@ -4773,28 +4763,18 @@
     </w:p>
     <w:p>
       <w:pPr>
+        <w:pStyle w:val="ListParagraph"/>
+        <w:numPr>
+          <w:ilvl w:val="0"/>
+          <w:numId w:val="23"/>
+        </w:numPr>
         <w:spacing w:after="0"/>
-        <w:ind w:left="426"/>
         <w:jc w:val="both"/>
         <w:rPr>
           <w:rFonts w:ascii="Times New Roman" w:hAnsi="Times New Roman" w:cs="Times New Roman"/>
           <w:lang w:val="en-US"/>
         </w:rPr>
       </w:pPr>
-      <w:r>
-        <w:rPr>
-          <w:rFonts w:ascii="Times New Roman" w:hAnsi="Times New Roman" w:cs="Times New Roman"/>
-          <w:lang w:val="en-US"/>
-        </w:rPr>
-        <w:t>•</w:t>
-      </w:r>
-      <w:r>
-        <w:rPr>
-          <w:rFonts w:ascii="Times New Roman" w:hAnsi="Times New Roman" w:cs="Times New Roman"/>
-          <w:lang w:val="en-US"/>
-        </w:rPr>
-        <w:tab/>
-      </w:r>
       <w:proofErr w:type="spellStart"/>
       <w:r>
         <w:rPr>
@@ -4862,28 +4842,18 @@
     </w:p>
     <w:p>
       <w:pPr>
+        <w:pStyle w:val="ListParagraph"/>
+        <w:numPr>
+          <w:ilvl w:val="0"/>
+          <w:numId w:val="23"/>
+        </w:numPr>
         <w:spacing w:after="0"/>
-        <w:ind w:left="426"/>
         <w:jc w:val="both"/>
         <w:rPr>
           <w:rFonts w:ascii="Times New Roman" w:hAnsi="Times New Roman" w:cs="Times New Roman"/>
           <w:lang w:val="en-US"/>
         </w:rPr>
       </w:pPr>
-      <w:r>
-        <w:rPr>
-          <w:rFonts w:ascii="Times New Roman" w:hAnsi="Times New Roman" w:cs="Times New Roman"/>
-          <w:lang w:val="en-US"/>
-        </w:rPr>
-        <w:t>•</w:t>
-      </w:r>
-      <w:r>
-        <w:rPr>
-          <w:rFonts w:ascii="Times New Roman" w:hAnsi="Times New Roman" w:cs="Times New Roman"/>
-          <w:lang w:val="en-US"/>
-        </w:rPr>
-        <w:tab/>
-      </w:r>
       <w:proofErr w:type="spellStart"/>
       <w:r>
         <w:rPr>
@@ -4967,28 +4937,18 @@
     </w:p>
     <w:p>
       <w:pPr>
+        <w:pStyle w:val="ListParagraph"/>
+        <w:numPr>
+          <w:ilvl w:val="0"/>
+          <w:numId w:val="23"/>
+        </w:numPr>
         <w:spacing w:after="0"/>
-        <w:ind w:left="426"/>
         <w:jc w:val="both"/>
         <w:rPr>
           <w:rFonts w:ascii="Times New Roman" w:hAnsi="Times New Roman" w:cs="Times New Roman"/>
           <w:lang w:val="en-US"/>
         </w:rPr>
       </w:pPr>
-      <w:r>
-        <w:rPr>
-          <w:rFonts w:ascii="Times New Roman" w:hAnsi="Times New Roman" w:cs="Times New Roman"/>
-          <w:lang w:val="en-US"/>
-        </w:rPr>
-        <w:t>•</w:t>
-      </w:r>
-      <w:r>
-        <w:rPr>
-          <w:rFonts w:ascii="Times New Roman" w:hAnsi="Times New Roman" w:cs="Times New Roman"/>
-          <w:lang w:val="en-US"/>
-        </w:rPr>
-        <w:tab/>
-      </w:r>
       <w:proofErr w:type="spellStart"/>
       <w:r>
         <w:rPr>
@@ -5056,28 +5016,18 @@
     </w:p>
     <w:p>
       <w:pPr>
+        <w:pStyle w:val="ListParagraph"/>
+        <w:numPr>
+          <w:ilvl w:val="0"/>
+          <w:numId w:val="23"/>
+        </w:numPr>
         <w:spacing w:after="0"/>
-        <w:ind w:left="426"/>
         <w:jc w:val="both"/>
         <w:rPr>
           <w:rFonts w:ascii="Times New Roman" w:hAnsi="Times New Roman" w:cs="Times New Roman"/>
           <w:lang w:val="en-US"/>
         </w:rPr>
       </w:pPr>
-      <w:r>
-        <w:rPr>
-          <w:rFonts w:ascii="Times New Roman" w:hAnsi="Times New Roman" w:cs="Times New Roman"/>
-          <w:lang w:val="en-US"/>
-        </w:rPr>
-        <w:t>•</w:t>
-      </w:r>
-      <w:r>
-        <w:rPr>
-          <w:rFonts w:ascii="Times New Roman" w:hAnsi="Times New Roman" w:cs="Times New Roman"/>
-          <w:lang w:val="en-US"/>
-        </w:rPr>
-        <w:tab/>
-      </w:r>
       <w:proofErr w:type="spellStart"/>
       <w:r>
         <w:rPr>
@@ -5145,28 +5095,18 @@
     </w:p>
     <w:p>
       <w:pPr>
+        <w:pStyle w:val="ListParagraph"/>
+        <w:numPr>
+          <w:ilvl w:val="0"/>
+          <w:numId w:val="23"/>
+        </w:numPr>
         <w:spacing w:after="0"/>
-        <w:ind w:left="426"/>
         <w:jc w:val="both"/>
         <w:rPr>
           <w:rFonts w:ascii="Times New Roman" w:hAnsi="Times New Roman" w:cs="Times New Roman"/>
           <w:lang w:val="en-US"/>
         </w:rPr>
       </w:pPr>
-      <w:r>
-        <w:rPr>
-          <w:rFonts w:ascii="Times New Roman" w:hAnsi="Times New Roman" w:cs="Times New Roman"/>
-          <w:lang w:val="en-US"/>
-        </w:rPr>
-        <w:t>•</w:t>
-      </w:r>
-      <w:r>
-        <w:rPr>
-          <w:rFonts w:ascii="Times New Roman" w:hAnsi="Times New Roman" w:cs="Times New Roman"/>
-          <w:lang w:val="en-US"/>
-        </w:rPr>
-        <w:tab/>
-      </w:r>
       <w:proofErr w:type="spellStart"/>
       <w:r>
         <w:rPr>
@@ -5250,28 +5190,18 @@
     </w:p>
     <w:p>
       <w:pPr>
+        <w:pStyle w:val="ListParagraph"/>
+        <w:numPr>
+          <w:ilvl w:val="0"/>
+          <w:numId w:val="23"/>
+        </w:numPr>
         <w:spacing w:after="0"/>
-        <w:ind w:left="426"/>
         <w:jc w:val="both"/>
         <w:rPr>
           <w:rFonts w:ascii="Times New Roman" w:hAnsi="Times New Roman" w:cs="Times New Roman"/>
           <w:lang w:val="en-US"/>
         </w:rPr>
       </w:pPr>
-      <w:r>
-        <w:rPr>
-          <w:rFonts w:ascii="Times New Roman" w:hAnsi="Times New Roman" w:cs="Times New Roman"/>
-          <w:lang w:val="en-US"/>
-        </w:rPr>
-        <w:t>•</w:t>
-      </w:r>
-      <w:r>
-        <w:rPr>
-          <w:rFonts w:ascii="Times New Roman" w:hAnsi="Times New Roman" w:cs="Times New Roman"/>
-          <w:lang w:val="en-US"/>
-        </w:rPr>
-        <w:tab/>
-      </w:r>
       <w:proofErr w:type="spellStart"/>
       <w:r>
         <w:rPr>
@@ -6328,7 +6258,7 @@
         <w:pStyle w:val="ListParagraph"/>
         <w:numPr>
           <w:ilvl w:val="0"/>
-          <w:numId w:val="20"/>
+          <w:numId w:val="22"/>
         </w:numPr>
         <w:jc w:val="both"/>
         <w:rPr>
@@ -6413,7 +6343,7 @@
         <w:pStyle w:val="ListParagraph"/>
         <w:numPr>
           <w:ilvl w:val="0"/>
-          <w:numId w:val="20"/>
+          <w:numId w:val="22"/>
         </w:numPr>
         <w:jc w:val="both"/>
         <w:rPr>
@@ -6587,7 +6517,7 @@
         <w:pStyle w:val="ListParagraph"/>
         <w:numPr>
           <w:ilvl w:val="0"/>
-          <w:numId w:val="20"/>
+          <w:numId w:val="22"/>
         </w:numPr>
         <w:jc w:val="both"/>
         <w:rPr>
@@ -6681,7 +6611,7 @@
         <w:pStyle w:val="ListParagraph"/>
         <w:numPr>
           <w:ilvl w:val="0"/>
-          <w:numId w:val="20"/>
+          <w:numId w:val="22"/>
         </w:numPr>
         <w:jc w:val="both"/>
         <w:rPr>
@@ -6871,7 +6801,7 @@
         <w:pStyle w:val="ListParagraph"/>
         <w:numPr>
           <w:ilvl w:val="0"/>
-          <w:numId w:val="20"/>
+          <w:numId w:val="22"/>
         </w:numPr>
         <w:jc w:val="both"/>
         <w:rPr>
@@ -7077,7 +7007,7 @@
         <w:pStyle w:val="ListParagraph"/>
         <w:numPr>
           <w:ilvl w:val="0"/>
-          <w:numId w:val="20"/>
+          <w:numId w:val="22"/>
         </w:numPr>
         <w:jc w:val="both"/>
         <w:rPr>
@@ -7090,7 +7020,6 @@
           <w:rFonts w:ascii="Times New Roman" w:hAnsi="Times New Roman" w:cs="Times New Roman"/>
           <w:lang w:val="en-US"/>
         </w:rPr>
-        <w:lastRenderedPageBreak/>
         <w:t xml:space="preserve">Continuous Integration (CI) </w:t>
       </w:r>
       <w:proofErr w:type="spellStart"/>
@@ -9004,22 +8933,26 @@
     <w:p>
       <w:pPr>
         <w:pStyle w:val="Caption"/>
-        <w:ind w:firstLine="360"/>
+        <w:ind w:left="1440"/>
         <w:jc w:val="left"/>
         <w:rPr>
-          <w:rFonts w:cs="Times New Roman"/>
-          <w:szCs w:val="22"/>
-          <w:lang w:val="en-US"/>
-        </w:rPr>
-      </w:pPr>
-      <w:r>
-        <w:t xml:space="preserve">Gambar </w:t>
+          <w:lang w:val="en-US"/>
+        </w:rPr>
+      </w:pPr>
+      <w:r>
+        <w:rPr>
+          <w:lang w:val="en-US"/>
+        </w:rPr>
+        <w:t xml:space="preserve">     </w:t>
+      </w:r>
+      <w:r>
+        <w:t xml:space="preserve">Gambar 4. </w:t>
       </w:r>
       <w:r>
         <w:fldChar w:fldCharType="begin"/>
       </w:r>
       <w:r>
-        <w:instrText xml:space="preserve"> SEQ Gambar \* ARABIC </w:instrText>
+        <w:instrText xml:space="preserve"> SEQ Gambar_4. \* ARABIC </w:instrText>
       </w:r>
       <w:r>
         <w:fldChar w:fldCharType="separate"/>
@@ -9938,22 +9871,20 @@
     <w:p>
       <w:pPr>
         <w:pStyle w:val="Caption"/>
-        <w:ind w:firstLine="360"/>
+        <w:ind w:left="720" w:firstLine="720"/>
         <w:jc w:val="both"/>
         <w:rPr>
-          <w:rFonts w:cs="Times New Roman"/>
-          <w:szCs w:val="22"/>
-          <w:lang w:val="en-US"/>
-        </w:rPr>
-      </w:pPr>
-      <w:r>
-        <w:t xml:space="preserve">Gambar </w:t>
+          <w:lang w:val="en-US"/>
+        </w:rPr>
+      </w:pPr>
+      <w:r>
+        <w:t xml:space="preserve">Gambar 4. </w:t>
       </w:r>
       <w:r>
         <w:fldChar w:fldCharType="begin"/>
       </w:r>
       <w:r>
-        <w:instrText xml:space="preserve"> SEQ Gambar \* ARABIC </w:instrText>
+        <w:instrText xml:space="preserve"> SEQ Gambar_4. \* ARABIC </w:instrText>
       </w:r>
       <w:r>
         <w:fldChar w:fldCharType="separate"/>
@@ -10585,15 +10516,6 @@
     <w:p>
       <w:pPr>
         <w:pStyle w:val="ListParagraph"/>
-        <w:rPr>
-          <w:rFonts w:ascii="Times New Roman" w:hAnsi="Times New Roman" w:cs="Times New Roman"/>
-          <w:lang w:val="en-US"/>
-        </w:rPr>
-      </w:pPr>
-    </w:p>
-    <w:p>
-      <w:pPr>
-        <w:pStyle w:val="ListParagraph"/>
         <w:numPr>
           <w:ilvl w:val="0"/>
           <w:numId w:val="21"/>
@@ -10609,6 +10531,7 @@
           <w:rFonts w:ascii="Times New Roman" w:hAnsi="Times New Roman" w:cs="Times New Roman"/>
           <w:lang w:val="en-US"/>
         </w:rPr>
+        <w:lastRenderedPageBreak/>
         <w:t>Kemudian</w:t>
       </w:r>
       <w:proofErr w:type="spellEnd"/>
@@ -10818,7 +10741,7 @@
     <w:p>
       <w:pPr>
         <w:pStyle w:val="Caption"/>
-        <w:ind w:firstLine="720"/>
+        <w:ind w:left="1440"/>
         <w:jc w:val="left"/>
         <w:rPr>
           <w:rFonts w:cs="Times New Roman"/>
@@ -10826,13 +10749,19 @@
         </w:rPr>
       </w:pPr>
       <w:r>
-        <w:t xml:space="preserve">Gambar </w:t>
+        <w:rPr>
+          <w:lang w:val="en-US"/>
+        </w:rPr>
+        <w:t xml:space="preserve">     </w:t>
+      </w:r>
+      <w:r>
+        <w:t xml:space="preserve">Gambar 4. </w:t>
       </w:r>
       <w:r>
         <w:fldChar w:fldCharType="begin"/>
       </w:r>
       <w:r>
-        <w:instrText xml:space="preserve"> SEQ Gambar \* ARABIC </w:instrText>
+        <w:instrText xml:space="preserve"> SEQ Gambar_4. \* ARABIC </w:instrText>
       </w:r>
       <w:r>
         <w:fldChar w:fldCharType="separate"/>
@@ -10850,24 +10779,20 @@
         <w:rPr>
           <w:lang w:val="en-US"/>
         </w:rPr>
-        <w:t>. Copy to Clipboard Generated Command</w:t>
-      </w:r>
-    </w:p>
-    <w:p>
-      <w:pPr>
-        <w:pStyle w:val="ListParagraph"/>
-        <w:rPr>
-          <w:rFonts w:ascii="Times New Roman" w:hAnsi="Times New Roman" w:cs="Times New Roman"/>
-          <w:lang w:val="en-US"/>
-        </w:rPr>
-      </w:pPr>
-    </w:p>
-    <w:p>
-      <w:pPr>
-        <w:pStyle w:val="ListParagraph"/>
-        <w:jc w:val="both"/>
-        <w:rPr>
-          <w:rFonts w:ascii="Times New Roman" w:hAnsi="Times New Roman" w:cs="Times New Roman"/>
+        <w:t xml:space="preserve">. </w:t>
+      </w:r>
+      <w:r>
+        <w:rPr>
+          <w:lang w:val="en-US"/>
+        </w:rPr>
+        <w:t>Copy to Clipboard Generated Command</w:t>
+      </w:r>
+    </w:p>
+    <w:p>
+      <w:pPr>
+        <w:pStyle w:val="Caption"/>
+        <w:jc w:val="left"/>
+        <w:rPr>
           <w:lang w:val="en-US"/>
         </w:rPr>
       </w:pPr>
@@ -11233,22 +11158,26 @@
     <w:p>
       <w:pPr>
         <w:pStyle w:val="Caption"/>
-        <w:ind w:firstLine="720"/>
+        <w:ind w:left="720" w:firstLine="720"/>
         <w:jc w:val="both"/>
         <w:rPr>
-          <w:rFonts w:cs="Times New Roman"/>
-          <w:szCs w:val="22"/>
-          <w:lang w:val="en-US"/>
-        </w:rPr>
-      </w:pPr>
-      <w:r>
-        <w:t xml:space="preserve">Gambar </w:t>
+          <w:lang w:val="en-US"/>
+        </w:rPr>
+      </w:pPr>
+      <w:r>
+        <w:rPr>
+          <w:lang w:val="en-US"/>
+        </w:rPr>
+        <w:t xml:space="preserve">    </w:t>
+      </w:r>
+      <w:r>
+        <w:t xml:space="preserve">Gambar 4. </w:t>
       </w:r>
       <w:r>
         <w:fldChar w:fldCharType="begin"/>
       </w:r>
       <w:r>
-        <w:instrText xml:space="preserve"> SEQ Gambar \* ARABIC </w:instrText>
+        <w:instrText xml:space="preserve"> SEQ Gambar_4. \* ARABIC </w:instrText>
       </w:r>
       <w:r>
         <w:fldChar w:fldCharType="separate"/>
@@ -11266,7 +11195,13 @@
         <w:rPr>
           <w:lang w:val="en-US"/>
         </w:rPr>
-        <w:t xml:space="preserve">. Path </w:t>
+        <w:t xml:space="preserve">. </w:t>
+      </w:r>
+      <w:r>
+        <w:rPr>
+          <w:lang w:val="en-US"/>
+        </w:rPr>
+        <w:t xml:space="preserve">Path </w:t>
       </w:r>
       <w:proofErr w:type="spellStart"/>
       <w:r>
@@ -11633,21 +11568,20 @@
     <w:p>
       <w:pPr>
         <w:pStyle w:val="Caption"/>
-        <w:ind w:firstLine="720"/>
+        <w:ind w:left="1440" w:firstLine="720"/>
         <w:jc w:val="left"/>
         <w:rPr>
-          <w:rFonts w:cs="Times New Roman"/>
-          <w:lang w:val="en-US"/>
-        </w:rPr>
-      </w:pPr>
-      <w:r>
-        <w:t xml:space="preserve">Gambar </w:t>
+          <w:lang w:val="en-US"/>
+        </w:rPr>
+      </w:pPr>
+      <w:r>
+        <w:t xml:space="preserve">Gambar 4. </w:t>
       </w:r>
       <w:r>
         <w:fldChar w:fldCharType="begin"/>
       </w:r>
       <w:r>
-        <w:instrText xml:space="preserve"> SEQ Gambar \* ARABIC </w:instrText>
+        <w:instrText xml:space="preserve"> SEQ Gambar_4. \* ARABIC </w:instrText>
       </w:r>
       <w:r>
         <w:fldChar w:fldCharType="separate"/>
@@ -11672,19 +11606,7 @@
         <w:rPr>
           <w:lang w:val="en-US"/>
         </w:rPr>
-        <w:t>Me</w:t>
-      </w:r>
-      <w:r>
-        <w:rPr>
-          <w:lang w:val="en-US"/>
-        </w:rPr>
-        <w:t>nem</w:t>
-      </w:r>
-      <w:r>
-        <w:rPr>
-          <w:lang w:val="en-US"/>
-        </w:rPr>
-        <w:t>pel</w:t>
+        <w:t>Menempel</w:t>
       </w:r>
       <w:proofErr w:type="spellEnd"/>
       <w:r>
@@ -11705,7 +11627,7 @@
         <w:rPr>
           <w:lang w:val="en-US"/>
         </w:rPr>
-        <w:t xml:space="preserve"> Generated Command </w:t>
+        <w:t xml:space="preserve"> Generated Command</w:t>
       </w:r>
     </w:p>
     <w:p>
@@ -12449,22 +12371,26 @@
     <w:p>
       <w:pPr>
         <w:pStyle w:val="Caption"/>
-        <w:ind w:firstLine="720"/>
+        <w:ind w:left="1440"/>
         <w:jc w:val="left"/>
         <w:rPr>
-          <w:rFonts w:cs="Times New Roman"/>
-          <w:szCs w:val="22"/>
-          <w:lang w:val="en-US"/>
-        </w:rPr>
-      </w:pPr>
-      <w:r>
-        <w:t xml:space="preserve">Gambar </w:t>
+          <w:lang w:val="en-US"/>
+        </w:rPr>
+      </w:pPr>
+      <w:r>
+        <w:rPr>
+          <w:lang w:val="en-US"/>
+        </w:rPr>
+        <w:t xml:space="preserve">   </w:t>
+      </w:r>
+      <w:r>
+        <w:t xml:space="preserve">Gambar 4. </w:t>
       </w:r>
       <w:r>
         <w:fldChar w:fldCharType="begin"/>
       </w:r>
       <w:r>
-        <w:instrText xml:space="preserve"> SEQ Gambar \* ARABIC </w:instrText>
+        <w:instrText xml:space="preserve"> SEQ Gambar_4. \* ARABIC </w:instrText>
       </w:r>
       <w:r>
         <w:fldChar w:fldCharType="separate"/>
@@ -12798,22 +12724,20 @@
     <w:p>
       <w:pPr>
         <w:pStyle w:val="Caption"/>
-        <w:ind w:left="720"/>
+        <w:ind w:firstLine="720"/>
         <w:jc w:val="left"/>
         <w:rPr>
-          <w:rFonts w:cs="Times New Roman"/>
-          <w:szCs w:val="22"/>
-          <w:lang w:val="en-US"/>
-        </w:rPr>
-      </w:pPr>
-      <w:r>
-        <w:t xml:space="preserve">Gambar </w:t>
+          <w:lang w:val="en-US"/>
+        </w:rPr>
+      </w:pPr>
+      <w:r>
+        <w:t xml:space="preserve">Gambar 4. </w:t>
       </w:r>
       <w:r>
         <w:fldChar w:fldCharType="begin"/>
       </w:r>
       <w:r>
-        <w:instrText xml:space="preserve"> SEQ Gambar \* ARABIC </w:instrText>
+        <w:instrText xml:space="preserve"> SEQ Gambar_4. \* ARABIC </w:instrText>
       </w:r>
       <w:r>
         <w:fldChar w:fldCharType="separate"/>
@@ -12831,7 +12755,13 @@
         <w:rPr>
           <w:lang w:val="en-US"/>
         </w:rPr>
-        <w:t xml:space="preserve">. Testing Website </w:t>
+        <w:t xml:space="preserve">. </w:t>
+      </w:r>
+      <w:r>
+        <w:rPr>
+          <w:lang w:val="en-US"/>
+        </w:rPr>
+        <w:t xml:space="preserve">Testing Website </w:t>
       </w:r>
       <w:proofErr w:type="spellStart"/>
       <w:r>
@@ -12845,32 +12775,8 @@
         <w:rPr>
           <w:lang w:val="en-US"/>
         </w:rPr>
-        <w:t xml:space="preserve"> P</w:t>
-      </w:r>
-      <w:r>
-        <w:rPr>
-          <w:lang w:val="en-US"/>
-        </w:rPr>
-        <w:t>ada Browser Chrome</w:t>
-      </w:r>
-    </w:p>
-    <w:p>
-      <w:pPr>
-        <w:pStyle w:val="ListParagraph"/>
-        <w:rPr>
-          <w:rFonts w:ascii="Times New Roman" w:hAnsi="Times New Roman" w:cs="Times New Roman"/>
-          <w:lang w:val="en-US"/>
-        </w:rPr>
-      </w:pPr>
-    </w:p>
-    <w:p>
-      <w:pPr>
-        <w:pStyle w:val="ListParagraph"/>
-        <w:rPr>
-          <w:rFonts w:ascii="Times New Roman" w:hAnsi="Times New Roman" w:cs="Times New Roman"/>
-          <w:lang w:val="en-US"/>
-        </w:rPr>
-      </w:pPr>
+        <w:t xml:space="preserve"> Pada Browser Chrome</w:t>
+      </w:r>
     </w:p>
     <w:p>
       <w:pPr>
@@ -12890,6 +12796,7 @@
           <w:rFonts w:ascii="Times New Roman" w:hAnsi="Times New Roman" w:cs="Times New Roman"/>
           <w:lang w:val="en-US"/>
         </w:rPr>
+        <w:lastRenderedPageBreak/>
         <w:t>Berikut</w:t>
       </w:r>
       <w:proofErr w:type="spellEnd"/>
@@ -13025,10 +12932,7 @@
     <w:p>
       <w:pPr>
         <w:pStyle w:val="ListParagraph"/>
-        <w:rPr>
-          <w:rFonts w:ascii="Times New Roman" w:hAnsi="Times New Roman" w:cs="Times New Roman"/>
-          <w:lang w:val="en-US"/>
-        </w:rPr>
+        <w:keepNext/>
       </w:pPr>
       <w:r>
         <w:rPr>
@@ -13081,6 +12985,46 @@
             </a:graphic>
           </wp:inline>
         </w:drawing>
+      </w:r>
+    </w:p>
+    <w:p>
+      <w:pPr>
+        <w:pStyle w:val="Caption"/>
+        <w:ind w:left="2160" w:firstLine="720"/>
+        <w:jc w:val="left"/>
+      </w:pPr>
+      <w:r>
+        <w:t xml:space="preserve">Gambar 4. </w:t>
+      </w:r>
+      <w:r>
+        <w:fldChar w:fldCharType="begin"/>
+      </w:r>
+      <w:r>
+        <w:instrText xml:space="preserve"> SEQ Gambar_4. \* ARABIC </w:instrText>
+      </w:r>
+      <w:r>
+        <w:fldChar w:fldCharType="separate"/>
+      </w:r>
+      <w:r>
+        <w:rPr>
+          <w:noProof/>
+        </w:rPr>
+        <w:t>8</w:t>
+      </w:r>
+      <w:r>
+        <w:fldChar w:fldCharType="end"/>
+      </w:r>
+      <w:r>
+        <w:rPr>
+          <w:lang w:val="en-US"/>
+        </w:rPr>
+        <w:t xml:space="preserve">. </w:t>
+      </w:r>
+      <w:r>
+        <w:rPr>
+          <w:lang w:val="en-US"/>
+        </w:rPr>
+        <w:t>Output Testing Pada CMD</w:t>
       </w:r>
     </w:p>
     <w:p>
@@ -19022,13 +18966,7 @@
           <w:rPr>
             <w:noProof/>
           </w:rPr>
-          <w:t>i</w:t>
-        </w:r>
-        <w:r>
-          <w:rPr>
-            <w:noProof/>
-          </w:rPr>
-          <w:t>i</w:t>
+          <w:t>ii</w:t>
         </w:r>
         <w:r>
           <w:fldChar w:fldCharType="end"/>
@@ -19142,13 +19080,7 @@
           <w:rPr>
             <w:noProof/>
           </w:rPr>
-          <w:t>1</w:t>
-        </w:r>
-        <w:r>
-          <w:rPr>
-            <w:noProof/>
-          </w:rPr>
-          <w:t>4</w:t>
+          <w:t>14</w:t>
         </w:r>
         <w:r>
           <w:rPr>
@@ -19924,6 +19856,92 @@
     </w:lvl>
   </w:abstractNum>
   <w:abstractNum w:abstractNumId="7" w15:restartNumberingAfterBreak="0">
+    <w:nsid w:val="293871EB"/>
+    <w:multiLevelType w:val="hybridMultilevel"/>
+    <w:tmpl w:val="4448FE4E"/>
+    <w:lvl w:ilvl="0" w:tplc="0409000F">
+      <w:start w:val="1"/>
+      <w:numFmt w:val="decimal"/>
+      <w:lvlText w:val="%1."/>
+      <w:lvlJc w:val="left"/>
+      <w:pPr>
+        <w:ind w:left="786" w:hanging="360"/>
+      </w:pPr>
+    </w:lvl>
+    <w:lvl w:ilvl="1" w:tplc="04090019" w:tentative="1">
+      <w:start w:val="1"/>
+      <w:numFmt w:val="lowerLetter"/>
+      <w:lvlText w:val="%2."/>
+      <w:lvlJc w:val="left"/>
+      <w:pPr>
+        <w:ind w:left="1506" w:hanging="360"/>
+      </w:pPr>
+    </w:lvl>
+    <w:lvl w:ilvl="2" w:tplc="0409001B" w:tentative="1">
+      <w:start w:val="1"/>
+      <w:numFmt w:val="lowerRoman"/>
+      <w:lvlText w:val="%3."/>
+      <w:lvlJc w:val="right"/>
+      <w:pPr>
+        <w:ind w:left="2226" w:hanging="180"/>
+      </w:pPr>
+    </w:lvl>
+    <w:lvl w:ilvl="3" w:tplc="0409000F" w:tentative="1">
+      <w:start w:val="1"/>
+      <w:numFmt w:val="decimal"/>
+      <w:lvlText w:val="%4."/>
+      <w:lvlJc w:val="left"/>
+      <w:pPr>
+        <w:ind w:left="2946" w:hanging="360"/>
+      </w:pPr>
+    </w:lvl>
+    <w:lvl w:ilvl="4" w:tplc="04090019" w:tentative="1">
+      <w:start w:val="1"/>
+      <w:numFmt w:val="lowerLetter"/>
+      <w:lvlText w:val="%5."/>
+      <w:lvlJc w:val="left"/>
+      <w:pPr>
+        <w:ind w:left="3666" w:hanging="360"/>
+      </w:pPr>
+    </w:lvl>
+    <w:lvl w:ilvl="5" w:tplc="0409001B" w:tentative="1">
+      <w:start w:val="1"/>
+      <w:numFmt w:val="lowerRoman"/>
+      <w:lvlText w:val="%6."/>
+      <w:lvlJc w:val="right"/>
+      <w:pPr>
+        <w:ind w:left="4386" w:hanging="180"/>
+      </w:pPr>
+    </w:lvl>
+    <w:lvl w:ilvl="6" w:tplc="0409000F" w:tentative="1">
+      <w:start w:val="1"/>
+      <w:numFmt w:val="decimal"/>
+      <w:lvlText w:val="%7."/>
+      <w:lvlJc w:val="left"/>
+      <w:pPr>
+        <w:ind w:left="5106" w:hanging="360"/>
+      </w:pPr>
+    </w:lvl>
+    <w:lvl w:ilvl="7" w:tplc="04090019" w:tentative="1">
+      <w:start w:val="1"/>
+      <w:numFmt w:val="lowerLetter"/>
+      <w:lvlText w:val="%8."/>
+      <w:lvlJc w:val="left"/>
+      <w:pPr>
+        <w:ind w:left="5826" w:hanging="360"/>
+      </w:pPr>
+    </w:lvl>
+    <w:lvl w:ilvl="8" w:tplc="0409001B" w:tentative="1">
+      <w:start w:val="1"/>
+      <w:numFmt w:val="lowerRoman"/>
+      <w:lvlText w:val="%9."/>
+      <w:lvlJc w:val="right"/>
+      <w:pPr>
+        <w:ind w:left="6546" w:hanging="180"/>
+      </w:pPr>
+    </w:lvl>
+  </w:abstractNum>
+  <w:abstractNum w:abstractNumId="8" w15:restartNumberingAfterBreak="0">
     <w:nsid w:val="38085D17"/>
     <w:multiLevelType w:val="hybridMultilevel"/>
     <w:tmpl w:val="07C2F892"/>
@@ -20012,7 +20030,7 @@
       </w:pPr>
     </w:lvl>
   </w:abstractNum>
-  <w:abstractNum w:abstractNumId="8" w15:restartNumberingAfterBreak="0">
+  <w:abstractNum w:abstractNumId="9" w15:restartNumberingAfterBreak="0">
     <w:nsid w:val="383C1EE8"/>
     <w:multiLevelType w:val="multilevel"/>
     <w:tmpl w:val="E3EA12E2"/>
@@ -20136,7 +20154,120 @@
       </w:rPr>
     </w:lvl>
   </w:abstractNum>
-  <w:abstractNum w:abstractNumId="9" w15:restartNumberingAfterBreak="0">
+  <w:abstractNum w:abstractNumId="10" w15:restartNumberingAfterBreak="0">
+    <w:nsid w:val="384852CC"/>
+    <w:multiLevelType w:val="hybridMultilevel"/>
+    <w:tmpl w:val="2CD8A458"/>
+    <w:lvl w:ilvl="0" w:tplc="0409000F">
+      <w:start w:val="1"/>
+      <w:numFmt w:val="decimal"/>
+      <w:lvlText w:val="%1."/>
+      <w:lvlJc w:val="left"/>
+      <w:pPr>
+        <w:ind w:left="786" w:hanging="360"/>
+      </w:pPr>
+      <w:rPr>
+        <w:rFonts w:hint="default"/>
+      </w:rPr>
+    </w:lvl>
+    <w:lvl w:ilvl="1" w:tplc="FFFFFFFF" w:tentative="1">
+      <w:start w:val="1"/>
+      <w:numFmt w:val="bullet"/>
+      <w:lvlText w:val="o"/>
+      <w:lvlJc w:val="left"/>
+      <w:pPr>
+        <w:ind w:left="1506" w:hanging="360"/>
+      </w:pPr>
+      <w:rPr>
+        <w:rFonts w:ascii="Courier New" w:hAnsi="Courier New" w:cs="Courier New" w:hint="default"/>
+      </w:rPr>
+    </w:lvl>
+    <w:lvl w:ilvl="2" w:tplc="FFFFFFFF" w:tentative="1">
+      <w:start w:val="1"/>
+      <w:numFmt w:val="bullet"/>
+      <w:lvlText w:val=""/>
+      <w:lvlJc w:val="left"/>
+      <w:pPr>
+        <w:ind w:left="2226" w:hanging="360"/>
+      </w:pPr>
+      <w:rPr>
+        <w:rFonts w:ascii="Wingdings" w:hAnsi="Wingdings" w:hint="default"/>
+      </w:rPr>
+    </w:lvl>
+    <w:lvl w:ilvl="3" w:tplc="FFFFFFFF" w:tentative="1">
+      <w:start w:val="1"/>
+      <w:numFmt w:val="bullet"/>
+      <w:lvlText w:val=""/>
+      <w:lvlJc w:val="left"/>
+      <w:pPr>
+        <w:ind w:left="2946" w:hanging="360"/>
+      </w:pPr>
+      <w:rPr>
+        <w:rFonts w:ascii="Symbol" w:hAnsi="Symbol" w:hint="default"/>
+      </w:rPr>
+    </w:lvl>
+    <w:lvl w:ilvl="4" w:tplc="FFFFFFFF" w:tentative="1">
+      <w:start w:val="1"/>
+      <w:numFmt w:val="bullet"/>
+      <w:lvlText w:val="o"/>
+      <w:lvlJc w:val="left"/>
+      <w:pPr>
+        <w:ind w:left="3666" w:hanging="360"/>
+      </w:pPr>
+      <w:rPr>
+        <w:rFonts w:ascii="Courier New" w:hAnsi="Courier New" w:cs="Courier New" w:hint="default"/>
+      </w:rPr>
+    </w:lvl>
+    <w:lvl w:ilvl="5" w:tplc="FFFFFFFF" w:tentative="1">
+      <w:start w:val="1"/>
+      <w:numFmt w:val="bullet"/>
+      <w:lvlText w:val=""/>
+      <w:lvlJc w:val="left"/>
+      <w:pPr>
+        <w:ind w:left="4386" w:hanging="360"/>
+      </w:pPr>
+      <w:rPr>
+        <w:rFonts w:ascii="Wingdings" w:hAnsi="Wingdings" w:hint="default"/>
+      </w:rPr>
+    </w:lvl>
+    <w:lvl w:ilvl="6" w:tplc="FFFFFFFF" w:tentative="1">
+      <w:start w:val="1"/>
+      <w:numFmt w:val="bullet"/>
+      <w:lvlText w:val=""/>
+      <w:lvlJc w:val="left"/>
+      <w:pPr>
+        <w:ind w:left="5106" w:hanging="360"/>
+      </w:pPr>
+      <w:rPr>
+        <w:rFonts w:ascii="Symbol" w:hAnsi="Symbol" w:hint="default"/>
+      </w:rPr>
+    </w:lvl>
+    <w:lvl w:ilvl="7" w:tplc="FFFFFFFF" w:tentative="1">
+      <w:start w:val="1"/>
+      <w:numFmt w:val="bullet"/>
+      <w:lvlText w:val="o"/>
+      <w:lvlJc w:val="left"/>
+      <w:pPr>
+        <w:ind w:left="5826" w:hanging="360"/>
+      </w:pPr>
+      <w:rPr>
+        <w:rFonts w:ascii="Courier New" w:hAnsi="Courier New" w:cs="Courier New" w:hint="default"/>
+      </w:rPr>
+    </w:lvl>
+    <w:lvl w:ilvl="8" w:tplc="FFFFFFFF" w:tentative="1">
+      <w:start w:val="1"/>
+      <w:numFmt w:val="bullet"/>
+      <w:lvlText w:val=""/>
+      <w:lvlJc w:val="left"/>
+      <w:pPr>
+        <w:ind w:left="6546" w:hanging="360"/>
+      </w:pPr>
+      <w:rPr>
+        <w:rFonts w:ascii="Wingdings" w:hAnsi="Wingdings" w:hint="default"/>
+      </w:rPr>
+    </w:lvl>
+  </w:abstractNum>
+  <w:abstractNum w:abstractNumId="11" w15:restartNumberingAfterBreak="0">
     <w:nsid w:val="3D8305D4"/>
     <w:multiLevelType w:val="hybridMultilevel"/>
     <w:tmpl w:val="6846CA06"/>
@@ -20225,7 +20356,7 @@
       </w:pPr>
     </w:lvl>
   </w:abstractNum>
-  <w:abstractNum w:abstractNumId="10" w15:restartNumberingAfterBreak="0">
+  <w:abstractNum w:abstractNumId="12" w15:restartNumberingAfterBreak="0">
     <w:nsid w:val="491F00B6"/>
     <w:multiLevelType w:val="hybridMultilevel"/>
     <w:tmpl w:val="D80278B0"/>
@@ -20314,7 +20445,7 @@
       </w:pPr>
     </w:lvl>
   </w:abstractNum>
-  <w:abstractNum w:abstractNumId="11" w15:restartNumberingAfterBreak="0">
+  <w:abstractNum w:abstractNumId="13" w15:restartNumberingAfterBreak="0">
     <w:nsid w:val="53506FCA"/>
     <w:multiLevelType w:val="hybridMultilevel"/>
     <w:tmpl w:val="CF3A64E2"/>
@@ -20427,7 +20558,7 @@
       </w:rPr>
     </w:lvl>
   </w:abstractNum>
-  <w:abstractNum w:abstractNumId="12" w15:restartNumberingAfterBreak="0">
+  <w:abstractNum w:abstractNumId="14" w15:restartNumberingAfterBreak="0">
     <w:nsid w:val="54D77C0D"/>
     <w:multiLevelType w:val="hybridMultilevel"/>
     <w:tmpl w:val="AEFEE91A"/>
@@ -20516,7 +20647,7 @@
       </w:pPr>
     </w:lvl>
   </w:abstractNum>
-  <w:abstractNum w:abstractNumId="13" w15:restartNumberingAfterBreak="0">
+  <w:abstractNum w:abstractNumId="15" w15:restartNumberingAfterBreak="0">
     <w:nsid w:val="58840CE9"/>
     <w:multiLevelType w:val="hybridMultilevel"/>
     <w:tmpl w:val="3A764418"/>
@@ -20605,7 +20736,119 @@
       </w:pPr>
     </w:lvl>
   </w:abstractNum>
-  <w:abstractNum w:abstractNumId="14" w15:restartNumberingAfterBreak="0">
+  <w:abstractNum w:abstractNumId="16" w15:restartNumberingAfterBreak="0">
+    <w:nsid w:val="5C6141CC"/>
+    <w:multiLevelType w:val="hybridMultilevel"/>
+    <w:tmpl w:val="E0A4A912"/>
+    <w:lvl w:ilvl="0" w:tplc="EBF24816">
+      <w:numFmt w:val="bullet"/>
+      <w:lvlText w:val="•"/>
+      <w:lvlJc w:val="left"/>
+      <w:pPr>
+        <w:ind w:left="786" w:hanging="360"/>
+      </w:pPr>
+      <w:rPr>
+        <w:rFonts w:ascii="Times New Roman" w:eastAsiaTheme="minorHAnsi" w:hAnsi="Times New Roman" w:cs="Times New Roman" w:hint="default"/>
+      </w:rPr>
+    </w:lvl>
+    <w:lvl w:ilvl="1" w:tplc="04090003" w:tentative="1">
+      <w:start w:val="1"/>
+      <w:numFmt w:val="bullet"/>
+      <w:lvlText w:val="o"/>
+      <w:lvlJc w:val="left"/>
+      <w:pPr>
+        <w:ind w:left="1506" w:hanging="360"/>
+      </w:pPr>
+      <w:rPr>
+        <w:rFonts w:ascii="Courier New" w:hAnsi="Courier New" w:cs="Courier New" w:hint="default"/>
+      </w:rPr>
+    </w:lvl>
+    <w:lvl w:ilvl="2" w:tplc="04090005" w:tentative="1">
+      <w:start w:val="1"/>
+      <w:numFmt w:val="bullet"/>
+      <w:lvlText w:val=""/>
+      <w:lvlJc w:val="left"/>
+      <w:pPr>
+        <w:ind w:left="2226" w:hanging="360"/>
+      </w:pPr>
+      <w:rPr>
+        <w:rFonts w:ascii="Wingdings" w:hAnsi="Wingdings" w:hint="default"/>
+      </w:rPr>
+    </w:lvl>
+    <w:lvl w:ilvl="3" w:tplc="04090001" w:tentative="1">
+      <w:start w:val="1"/>
+      <w:numFmt w:val="bullet"/>
+      <w:lvlText w:val=""/>
+      <w:lvlJc w:val="left"/>
+      <w:pPr>
+        <w:ind w:left="2946" w:hanging="360"/>
+      </w:pPr>
+      <w:rPr>
+        <w:rFonts w:ascii="Symbol" w:hAnsi="Symbol" w:hint="default"/>
+      </w:rPr>
+    </w:lvl>
+    <w:lvl w:ilvl="4" w:tplc="04090003" w:tentative="1">
+      <w:start w:val="1"/>
+      <w:numFmt w:val="bullet"/>
+      <w:lvlText w:val="o"/>
+      <w:lvlJc w:val="left"/>
+      <w:pPr>
+        <w:ind w:left="3666" w:hanging="360"/>
+      </w:pPr>
+      <w:rPr>
+        <w:rFonts w:ascii="Courier New" w:hAnsi="Courier New" w:cs="Courier New" w:hint="default"/>
+      </w:rPr>
+    </w:lvl>
+    <w:lvl w:ilvl="5" w:tplc="04090005" w:tentative="1">
+      <w:start w:val="1"/>
+      <w:numFmt w:val="bullet"/>
+      <w:lvlText w:val=""/>
+      <w:lvlJc w:val="left"/>
+      <w:pPr>
+        <w:ind w:left="4386" w:hanging="360"/>
+      </w:pPr>
+      <w:rPr>
+        <w:rFonts w:ascii="Wingdings" w:hAnsi="Wingdings" w:hint="default"/>
+      </w:rPr>
+    </w:lvl>
+    <w:lvl w:ilvl="6" w:tplc="04090001" w:tentative="1">
+      <w:start w:val="1"/>
+      <w:numFmt w:val="bullet"/>
+      <w:lvlText w:val=""/>
+      <w:lvlJc w:val="left"/>
+      <w:pPr>
+        <w:ind w:left="5106" w:hanging="360"/>
+      </w:pPr>
+      <w:rPr>
+        <w:rFonts w:ascii="Symbol" w:hAnsi="Symbol" w:hint="default"/>
+      </w:rPr>
+    </w:lvl>
+    <w:lvl w:ilvl="7" w:tplc="04090003" w:tentative="1">
+      <w:start w:val="1"/>
+      <w:numFmt w:val="bullet"/>
+      <w:lvlText w:val="o"/>
+      <w:lvlJc w:val="left"/>
+      <w:pPr>
+        <w:ind w:left="5826" w:hanging="360"/>
+      </w:pPr>
+      <w:rPr>
+        <w:rFonts w:ascii="Courier New" w:hAnsi="Courier New" w:cs="Courier New" w:hint="default"/>
+      </w:rPr>
+    </w:lvl>
+    <w:lvl w:ilvl="8" w:tplc="04090005" w:tentative="1">
+      <w:start w:val="1"/>
+      <w:numFmt w:val="bullet"/>
+      <w:lvlText w:val=""/>
+      <w:lvlJc w:val="left"/>
+      <w:pPr>
+        <w:ind w:left="6546" w:hanging="360"/>
+      </w:pPr>
+      <w:rPr>
+        <w:rFonts w:ascii="Wingdings" w:hAnsi="Wingdings" w:hint="default"/>
+      </w:rPr>
+    </w:lvl>
+  </w:abstractNum>
+  <w:abstractNum w:abstractNumId="17" w15:restartNumberingAfterBreak="0">
     <w:nsid w:val="5D541E48"/>
     <w:multiLevelType w:val="hybridMultilevel"/>
     <w:tmpl w:val="7DD4CDB8"/>
@@ -20694,7 +20937,7 @@
       </w:pPr>
     </w:lvl>
   </w:abstractNum>
-  <w:abstractNum w:abstractNumId="15" w15:restartNumberingAfterBreak="0">
+  <w:abstractNum w:abstractNumId="18" w15:restartNumberingAfterBreak="0">
     <w:nsid w:val="61CF0CCD"/>
     <w:multiLevelType w:val="multilevel"/>
     <w:tmpl w:val="A29A94BE"/>
@@ -20809,7 +21052,7 @@
       </w:rPr>
     </w:lvl>
   </w:abstractNum>
-  <w:abstractNum w:abstractNumId="16" w15:restartNumberingAfterBreak="0">
+  <w:abstractNum w:abstractNumId="19" w15:restartNumberingAfterBreak="0">
     <w:nsid w:val="6431700B"/>
     <w:multiLevelType w:val="hybridMultilevel"/>
     <w:tmpl w:val="BB147ED4"/>
@@ -20898,7 +21141,7 @@
       </w:pPr>
     </w:lvl>
   </w:abstractNum>
-  <w:abstractNum w:abstractNumId="17" w15:restartNumberingAfterBreak="0">
+  <w:abstractNum w:abstractNumId="20" w15:restartNumberingAfterBreak="0">
     <w:nsid w:val="644F78D1"/>
     <w:multiLevelType w:val="hybridMultilevel"/>
     <w:tmpl w:val="07DE276E"/>
@@ -20987,7 +21230,7 @@
       </w:pPr>
     </w:lvl>
   </w:abstractNum>
-  <w:abstractNum w:abstractNumId="18" w15:restartNumberingAfterBreak="0">
+  <w:abstractNum w:abstractNumId="21" w15:restartNumberingAfterBreak="0">
     <w:nsid w:val="661047AE"/>
     <w:multiLevelType w:val="multilevel"/>
     <w:tmpl w:val="CB8666B6"/>
@@ -21100,7 +21343,7 @@
       </w:rPr>
     </w:lvl>
   </w:abstractNum>
-  <w:abstractNum w:abstractNumId="19" w15:restartNumberingAfterBreak="0">
+  <w:abstractNum w:abstractNumId="22" w15:restartNumberingAfterBreak="0">
     <w:nsid w:val="76637AC0"/>
     <w:multiLevelType w:val="hybridMultilevel"/>
     <w:tmpl w:val="DB980532"/>
@@ -21189,7 +21432,7 @@
       </w:pPr>
     </w:lvl>
   </w:abstractNum>
-  <w:abstractNum w:abstractNumId="20" w15:restartNumberingAfterBreak="0">
+  <w:abstractNum w:abstractNumId="23" w15:restartNumberingAfterBreak="0">
     <w:nsid w:val="7F412216"/>
     <w:multiLevelType w:val="multilevel"/>
     <w:tmpl w:val="FE2A4988"/>
@@ -21310,67 +21553,76 @@
     </w:lvl>
   </w:abstractNum>
   <w:num w:numId="1" w16cid:durableId="468324536">
-    <w:abstractNumId w:val="20"/>
+    <w:abstractNumId w:val="23"/>
   </w:num>
   <w:num w:numId="2" w16cid:durableId="1225288225">
     <w:abstractNumId w:val="3"/>
   </w:num>
   <w:num w:numId="3" w16cid:durableId="674767095">
-    <w:abstractNumId w:val="8"/>
+    <w:abstractNumId w:val="9"/>
   </w:num>
   <w:num w:numId="4" w16cid:durableId="1036081957">
     <w:abstractNumId w:val="5"/>
   </w:num>
   <w:num w:numId="5" w16cid:durableId="1645962688">
-    <w:abstractNumId w:val="18"/>
+    <w:abstractNumId w:val="21"/>
   </w:num>
   <w:num w:numId="6" w16cid:durableId="910116006">
-    <w:abstractNumId w:val="15"/>
+    <w:abstractNumId w:val="18"/>
   </w:num>
   <w:num w:numId="7" w16cid:durableId="876698936">
     <w:abstractNumId w:val="4"/>
   </w:num>
   <w:num w:numId="8" w16cid:durableId="1478569728">
-    <w:abstractNumId w:val="9"/>
+    <w:abstractNumId w:val="11"/>
   </w:num>
   <w:num w:numId="9" w16cid:durableId="1868829013">
-    <w:abstractNumId w:val="16"/>
+    <w:abstractNumId w:val="19"/>
   </w:num>
   <w:num w:numId="10" w16cid:durableId="552545918">
-    <w:abstractNumId w:val="17"/>
+    <w:abstractNumId w:val="20"/>
   </w:num>
   <w:num w:numId="11" w16cid:durableId="2115976581">
-    <w:abstractNumId w:val="12"/>
+    <w:abstractNumId w:val="14"/>
   </w:num>
   <w:num w:numId="12" w16cid:durableId="1157263073">
     <w:abstractNumId w:val="2"/>
   </w:num>
   <w:num w:numId="13" w16cid:durableId="467863104">
-    <w:abstractNumId w:val="10"/>
+    <w:abstractNumId w:val="12"/>
   </w:num>
   <w:num w:numId="14" w16cid:durableId="1722634508">
-    <w:abstractNumId w:val="11"/>
+    <w:abstractNumId w:val="13"/>
   </w:num>
   <w:num w:numId="15" w16cid:durableId="686709214">
-    <w:abstractNumId w:val="7"/>
+    <w:abstractNumId w:val="8"/>
   </w:num>
   <w:num w:numId="16" w16cid:durableId="1625572348">
-    <w:abstractNumId w:val="14"/>
+    <w:abstractNumId w:val="17"/>
   </w:num>
   <w:num w:numId="17" w16cid:durableId="604118959">
     <w:abstractNumId w:val="6"/>
   </w:num>
   <w:num w:numId="18" w16cid:durableId="368339870">
-    <w:abstractNumId w:val="13"/>
+    <w:abstractNumId w:val="15"/>
   </w:num>
   <w:num w:numId="19" w16cid:durableId="1188103780">
-    <w:abstractNumId w:val="19"/>
+    <w:abstractNumId w:val="22"/>
   </w:num>
   <w:num w:numId="20" w16cid:durableId="281812796">
     <w:abstractNumId w:val="0"/>
   </w:num>
   <w:num w:numId="21" w16cid:durableId="1519733818">
     <w:abstractNumId w:val="1"/>
+  </w:num>
+  <w:num w:numId="22" w16cid:durableId="342321696">
+    <w:abstractNumId w:val="10"/>
+  </w:num>
+  <w:num w:numId="23" w16cid:durableId="742220914">
+    <w:abstractNumId w:val="7"/>
+  </w:num>
+  <w:num w:numId="24" w16cid:durableId="705717147">
+    <w:abstractNumId w:val="16"/>
   </w:num>
   <w:numIdMacAtCleanup w:val="8"/>
 </w:numbering>

</xml_diff>